<commit_message>
database day2 part 2
</commit_message>
<xml_diff>
--- a/database/database.docx
+++ b/database/database.docx
@@ -19,260 +19,491 @@
           <w:numId w:val="1"/>
         </w:numPr>
       </w:pPr>
+      <w:r>
+        <w:t>CREATE DATABASE `</w:t>
+      </w:r>
+      <w:proofErr w:type="spellStart"/>
+      <w:r>
+        <w:t>databaseName</w:t>
+      </w:r>
+      <w:proofErr w:type="spellEnd"/>
+      <w:r>
+        <w:t>` (CREATE DATABASE IF NOT EXISTS `</w:t>
+      </w:r>
+      <w:proofErr w:type="spellStart"/>
+      <w:r>
+        <w:t>dataBaseName</w:t>
+      </w:r>
+      <w:proofErr w:type="spellEnd"/>
+      <w:r>
+        <w:t>` )</w:t>
+      </w:r>
+    </w:p>
+    <w:p>
+      <w:pPr>
+        <w:pStyle w:val="ListParagraph"/>
+        <w:numPr>
+          <w:ilvl w:val="0"/>
+          <w:numId w:val="1"/>
+        </w:numPr>
+      </w:pPr>
+      <w:r>
+        <w:t>DROP DATABASE `</w:t>
+      </w:r>
+      <w:proofErr w:type="spellStart"/>
+      <w:r>
+        <w:t>databaseName</w:t>
+      </w:r>
+      <w:proofErr w:type="spellEnd"/>
+      <w:r>
+        <w:t>` (DROP DATABASE IF EXISTS `</w:t>
+      </w:r>
+      <w:proofErr w:type="spellStart"/>
+      <w:r>
+        <w:t>databaseName</w:t>
+      </w:r>
+      <w:proofErr w:type="spellEnd"/>
+      <w:r>
+        <w:t>`)</w:t>
+      </w:r>
+    </w:p>
+    <w:p>
+      <w:pPr>
+        <w:pStyle w:val="ListParagraph"/>
+        <w:numPr>
+          <w:ilvl w:val="0"/>
+          <w:numId w:val="1"/>
+        </w:numPr>
+      </w:pPr>
+      <w:r>
+        <w:t>CREATE TABLE `</w:t>
+      </w:r>
+      <w:proofErr w:type="spellStart"/>
+      <w:r>
+        <w:t>tableName</w:t>
+      </w:r>
+      <w:proofErr w:type="spellEnd"/>
+      <w:r>
+        <w:t>` (</w:t>
+      </w:r>
+    </w:p>
+    <w:p>
+      <w:pPr>
+        <w:pStyle w:val="ListParagraph"/>
+      </w:pPr>
+      <w:r>
+        <w:t>`columnName1</w:t>
+      </w:r>
+      <w:proofErr w:type="gramStart"/>
+      <w:r>
+        <w:t>`  datatype</w:t>
+      </w:r>
+      <w:proofErr w:type="gramEnd"/>
+      <w:r>
+        <w:t xml:space="preserve"> </w:t>
+      </w:r>
+      <w:proofErr w:type="spellStart"/>
+      <w:r>
+        <w:t>constaints</w:t>
+      </w:r>
+      <w:proofErr w:type="spellEnd"/>
+      <w:r>
+        <w:t xml:space="preserve"> extra,</w:t>
+      </w:r>
+    </w:p>
+    <w:p>
+      <w:pPr>
+        <w:pStyle w:val="ListParagraph"/>
+      </w:pPr>
+      <w:r>
+        <w:t>`columnName2</w:t>
+      </w:r>
+      <w:proofErr w:type="gramStart"/>
+      <w:r>
+        <w:t>`  datatype</w:t>
+      </w:r>
+      <w:proofErr w:type="gramEnd"/>
+      <w:r>
+        <w:t xml:space="preserve"> </w:t>
+      </w:r>
+      <w:proofErr w:type="spellStart"/>
+      <w:r>
+        <w:t>constaints</w:t>
+      </w:r>
+      <w:proofErr w:type="spellEnd"/>
+      <w:r>
+        <w:t xml:space="preserve"> extra</w:t>
+      </w:r>
+    </w:p>
+    <w:p>
+      <w:pPr>
+        <w:pStyle w:val="ListParagraph"/>
+      </w:pPr>
+      <w:r>
+        <w:t>)</w:t>
+      </w:r>
+    </w:p>
+    <w:p>
+      <w:pPr>
+        <w:pStyle w:val="ListParagraph"/>
+        <w:numPr>
+          <w:ilvl w:val="0"/>
+          <w:numId w:val="1"/>
+        </w:numPr>
+      </w:pPr>
+      <w:r>
+        <w:t>DROP TABLE `</w:t>
+      </w:r>
+      <w:proofErr w:type="spellStart"/>
+      <w:r>
+        <w:t>tableName</w:t>
+      </w:r>
+      <w:proofErr w:type="spellEnd"/>
+      <w:r>
+        <w:t>`</w:t>
+      </w:r>
+    </w:p>
+    <w:p>
+      <w:pPr>
+        <w:pStyle w:val="ListParagraph"/>
+        <w:numPr>
+          <w:ilvl w:val="0"/>
+          <w:numId w:val="1"/>
+        </w:numPr>
+      </w:pPr>
+      <w:r>
+        <w:t>ALTER TABLE `</w:t>
+      </w:r>
+      <w:proofErr w:type="spellStart"/>
+      <w:r>
+        <w:t>tableName</w:t>
+      </w:r>
+      <w:proofErr w:type="spellEnd"/>
+      <w:r>
+        <w:t>` ADD `</w:t>
+      </w:r>
+      <w:proofErr w:type="spellStart"/>
+      <w:r>
+        <w:t>columnName</w:t>
+      </w:r>
+      <w:proofErr w:type="spellEnd"/>
+      <w:r>
+        <w:t xml:space="preserve">` datatype </w:t>
+      </w:r>
+      <w:proofErr w:type="spellStart"/>
+      <w:r>
+        <w:t>constaints</w:t>
+      </w:r>
+      <w:proofErr w:type="spellEnd"/>
+    </w:p>
+    <w:p>
+      <w:pPr>
+        <w:pStyle w:val="ListParagraph"/>
+        <w:numPr>
+          <w:ilvl w:val="0"/>
+          <w:numId w:val="1"/>
+        </w:numPr>
+      </w:pPr>
+      <w:r>
+        <w:t>ALTER TABLE `</w:t>
+      </w:r>
+      <w:proofErr w:type="spellStart"/>
+      <w:r>
+        <w:t>tableName</w:t>
+      </w:r>
+      <w:proofErr w:type="spellEnd"/>
+      <w:r>
+        <w:t>` DROP `</w:t>
+      </w:r>
+      <w:proofErr w:type="spellStart"/>
+      <w:r>
+        <w:t>columnName</w:t>
+      </w:r>
+      <w:proofErr w:type="spellEnd"/>
+      <w:r>
+        <w:t>`</w:t>
+      </w:r>
+    </w:p>
+    <w:p>
+      <w:pPr>
+        <w:pStyle w:val="ListParagraph"/>
+        <w:numPr>
+          <w:ilvl w:val="0"/>
+          <w:numId w:val="1"/>
+        </w:numPr>
+      </w:pPr>
+      <w:r>
+        <w:t>ALTER TABLE `</w:t>
+      </w:r>
+      <w:proofErr w:type="spellStart"/>
+      <w:r>
+        <w:t>tableName</w:t>
+      </w:r>
+      <w:proofErr w:type="spellEnd"/>
+      <w:r>
+        <w:t>` CHANGE `</w:t>
+      </w:r>
+      <w:proofErr w:type="spellStart"/>
+      <w:r>
+        <w:t>columnName</w:t>
+      </w:r>
+      <w:proofErr w:type="spellEnd"/>
+      <w:r>
+        <w:t>` `</w:t>
+      </w:r>
+      <w:proofErr w:type="spellStart"/>
+      <w:r>
+        <w:t>new_columnName</w:t>
+      </w:r>
+      <w:proofErr w:type="spellEnd"/>
+      <w:r>
+        <w:t>` datatype constraints</w:t>
+      </w:r>
+    </w:p>
+    <w:p>
+      <w:pPr>
+        <w:pStyle w:val="ListParagraph"/>
+        <w:numPr>
+          <w:ilvl w:val="0"/>
+          <w:numId w:val="1"/>
+        </w:numPr>
+      </w:pPr>
+      <w:r>
+        <w:t>ALTER TABLE `</w:t>
+      </w:r>
+      <w:proofErr w:type="spellStart"/>
+      <w:r>
+        <w:t>tableName</w:t>
+      </w:r>
+      <w:proofErr w:type="spellEnd"/>
+      <w:r>
+        <w:t>` ADD CONSTRAINT `</w:t>
+      </w:r>
+      <w:proofErr w:type="spellStart"/>
+      <w:r>
+        <w:t>constraintName</w:t>
+      </w:r>
+      <w:proofErr w:type="spellEnd"/>
+      <w:r>
+        <w:t>` FOREIN KEY(`</w:t>
+      </w:r>
+      <w:proofErr w:type="spellStart"/>
+      <w:r>
+        <w:t>foreinKeyName</w:t>
+      </w:r>
+      <w:proofErr w:type="spellEnd"/>
+      <w:r>
+        <w:t xml:space="preserve">`) </w:t>
+      </w:r>
+      <w:r>
+        <w:br/>
+        <w:t>REFERENCES `</w:t>
+      </w:r>
+      <w:proofErr w:type="spellStart"/>
+      <w:r>
+        <w:t>tableName</w:t>
+      </w:r>
+      <w:proofErr w:type="spellEnd"/>
+      <w:r>
+        <w:t>`(`</w:t>
+      </w:r>
+      <w:proofErr w:type="spellStart"/>
+      <w:r>
+        <w:t>primaryKeyName</w:t>
+      </w:r>
+      <w:proofErr w:type="spellEnd"/>
+      <w:r>
+        <w:t>`) ON DELETE CASCADE ON UPDATE SET NULL</w:t>
+      </w:r>
+    </w:p>
+    <w:p>
+      <w:pPr>
+        <w:pStyle w:val="ListParagraph"/>
+        <w:numPr>
+          <w:ilvl w:val="0"/>
+          <w:numId w:val="1"/>
+        </w:numPr>
+      </w:pPr>
+      <w:r>
+        <w:t>INSERT INTO `</w:t>
+      </w:r>
+      <w:proofErr w:type="spellStart"/>
+      <w:r>
+        <w:t>tableName</w:t>
+      </w:r>
+      <w:proofErr w:type="spellEnd"/>
+      <w:r>
+        <w:t xml:space="preserve">` VALUES (‘’,’’,,DEFAULT) , </w:t>
+      </w:r>
+      <w:r>
+        <w:t>(‘’,’’,,DEFAULT)</w:t>
+      </w:r>
+    </w:p>
+    <w:p>
+      <w:pPr>
+        <w:pStyle w:val="ListParagraph"/>
+        <w:numPr>
+          <w:ilvl w:val="0"/>
+          <w:numId w:val="1"/>
+        </w:numPr>
+      </w:pPr>
+      <w:r>
+        <w:t>INSERT INTO `</w:t>
+      </w:r>
+      <w:proofErr w:type="spellStart"/>
+      <w:r>
+        <w:t>tableName</w:t>
+      </w:r>
+      <w:proofErr w:type="spellEnd"/>
+      <w:r>
+        <w:t>` (`columnName1`</w:t>
+      </w:r>
+      <w:proofErr w:type="gramStart"/>
+      <w:r>
+        <w:t>,…</w:t>
+      </w:r>
+      <w:proofErr w:type="gramEnd"/>
+      <w:r>
+        <w:t xml:space="preserve">) VALUES (‘’,….) , </w:t>
+      </w:r>
+      <w:r>
+        <w:t>(‘’,….)</w:t>
+      </w:r>
+    </w:p>
+    <w:p>
+      <w:pPr>
+        <w:pStyle w:val="ListParagraph"/>
+        <w:numPr>
+          <w:ilvl w:val="0"/>
+          <w:numId w:val="1"/>
+        </w:numPr>
+      </w:pPr>
+      <w:r>
+        <w:t>DELETE FROM `</w:t>
+      </w:r>
+      <w:proofErr w:type="spellStart"/>
+      <w:r>
+        <w:t>tableName</w:t>
+      </w:r>
+      <w:proofErr w:type="spellEnd"/>
+      <w:r>
+        <w:t>`</w:t>
+      </w:r>
+    </w:p>
+    <w:p>
+      <w:pPr>
+        <w:pStyle w:val="ListParagraph"/>
+        <w:numPr>
+          <w:ilvl w:val="0"/>
+          <w:numId w:val="1"/>
+        </w:numPr>
+      </w:pPr>
+      <w:proofErr w:type="spellStart"/>
+      <w:r>
+        <w:t>DELEtE</w:t>
+      </w:r>
+      <w:proofErr w:type="spellEnd"/>
+      <w:r>
+        <w:t xml:space="preserve"> FROM `</w:t>
+      </w:r>
+      <w:proofErr w:type="spellStart"/>
+      <w:r>
+        <w:t>tableName</w:t>
+      </w:r>
+      <w:proofErr w:type="spellEnd"/>
+      <w:r>
+        <w:t>` WHERE condition</w:t>
+      </w:r>
+    </w:p>
+    <w:p>
+      <w:pPr>
+        <w:pStyle w:val="ListParagraph"/>
+        <w:numPr>
+          <w:ilvl w:val="0"/>
+          <w:numId w:val="1"/>
+        </w:numPr>
+      </w:pPr>
+      <w:r>
+        <w:t xml:space="preserve">UPDATE </w:t>
+      </w:r>
+      <w:r>
+        <w:t>`</w:t>
+      </w:r>
+      <w:proofErr w:type="spellStart"/>
+      <w:r>
+        <w:t>tableName</w:t>
+      </w:r>
+      <w:proofErr w:type="spellEnd"/>
+      <w:r>
+        <w:t>` SET `</w:t>
+      </w:r>
+      <w:proofErr w:type="spellStart"/>
+      <w:r>
+        <w:t>columnName</w:t>
+      </w:r>
+      <w:proofErr w:type="spellEnd"/>
+      <w:r>
+        <w:t>` = ‘value1’ , `columnName2` = ‘value2’</w:t>
+      </w:r>
+    </w:p>
+    <w:p>
+      <w:pPr>
+        <w:pStyle w:val="ListParagraph"/>
+        <w:numPr>
+          <w:ilvl w:val="0"/>
+          <w:numId w:val="1"/>
+        </w:numPr>
+        <w:pBdr>
+          <w:bottom w:val="double" w:sz="6" w:space="1" w:color="auto"/>
+        </w:pBdr>
+      </w:pPr>
+      <w:r>
+        <w:t>UPDATE `</w:t>
+      </w:r>
+      <w:proofErr w:type="spellStart"/>
+      <w:r>
+        <w:t>tableName</w:t>
+      </w:r>
+      <w:proofErr w:type="spellEnd"/>
+      <w:r>
+        <w:t>` SET `</w:t>
+      </w:r>
+      <w:proofErr w:type="spellStart"/>
+      <w:r>
+        <w:t>columnName</w:t>
+      </w:r>
+      <w:proofErr w:type="spellEnd"/>
+      <w:r>
+        <w:t>` = ‘value1’ , `columnName2` = ‘value2’</w:t>
+      </w:r>
+      <w:r>
+        <w:t xml:space="preserve"> WHERE </w:t>
+      </w:r>
+      <w:proofErr w:type="spellStart"/>
+      <w:r>
+        <w:t>conditon</w:t>
+      </w:r>
+      <w:proofErr w:type="spellEnd"/>
+    </w:p>
+    <w:p>
+      <w:pPr>
+        <w:pStyle w:val="Heading1"/>
+        <w:jc w:val="center"/>
+      </w:pPr>
+      <w:r>
+        <w:t>DAY-2</w:t>
+      </w:r>
+    </w:p>
+    <w:p>
+      <w:pPr>
+        <w:pStyle w:val="ListParagraph"/>
+        <w:numPr>
+          <w:ilvl w:val="0"/>
+          <w:numId w:val="1"/>
+        </w:numPr>
+      </w:pPr>
       <w:bookmarkStart w:id="0" w:name="_GoBack"/>
-      <w:r>
-        <w:t>CREATE DATABASE `</w:t>
-      </w:r>
-      <w:proofErr w:type="spellStart"/>
-      <w:r>
-        <w:t>databaseName</w:t>
-      </w:r>
-      <w:proofErr w:type="spellEnd"/>
-      <w:r>
-        <w:t>` (CREATE DATABASE IF NOT EXISTS `</w:t>
-      </w:r>
-      <w:proofErr w:type="spellStart"/>
-      <w:r>
-        <w:t>dataBaseName</w:t>
-      </w:r>
-      <w:proofErr w:type="spellEnd"/>
-      <w:r>
-        <w:t>` )</w:t>
-      </w:r>
-    </w:p>
-    <w:p>
-      <w:pPr>
-        <w:pStyle w:val="ListParagraph"/>
-        <w:numPr>
-          <w:ilvl w:val="0"/>
-          <w:numId w:val="1"/>
-        </w:numPr>
-      </w:pPr>
-      <w:r>
-        <w:t>DROP DATABASE `</w:t>
-      </w:r>
-      <w:proofErr w:type="spellStart"/>
-      <w:r>
-        <w:t>databaseName</w:t>
-      </w:r>
-      <w:proofErr w:type="spellEnd"/>
-      <w:r>
-        <w:t>` (DROP DATABASE IF EXISTS `</w:t>
-      </w:r>
-      <w:proofErr w:type="spellStart"/>
-      <w:r>
-        <w:t>databaseName</w:t>
-      </w:r>
-      <w:proofErr w:type="spellEnd"/>
-      <w:r>
-        <w:t>`)</w:t>
-      </w:r>
-    </w:p>
-    <w:p>
-      <w:pPr>
-        <w:pStyle w:val="ListParagraph"/>
-        <w:numPr>
-          <w:ilvl w:val="0"/>
-          <w:numId w:val="1"/>
-        </w:numPr>
-      </w:pPr>
-      <w:r>
-        <w:t>CREATE TABLE `</w:t>
-      </w:r>
-      <w:proofErr w:type="spellStart"/>
-      <w:r>
-        <w:t>tableName</w:t>
-      </w:r>
-      <w:proofErr w:type="spellEnd"/>
-      <w:r>
-        <w:t>` (</w:t>
-      </w:r>
-    </w:p>
-    <w:p>
-      <w:pPr>
-        <w:pStyle w:val="ListParagraph"/>
-      </w:pPr>
-      <w:r>
-        <w:t>`columnName1</w:t>
-      </w:r>
-      <w:proofErr w:type="gramStart"/>
-      <w:r>
-        <w:t>`  datatype</w:t>
-      </w:r>
-      <w:proofErr w:type="gramEnd"/>
-      <w:r>
-        <w:t xml:space="preserve"> </w:t>
-      </w:r>
-      <w:proofErr w:type="spellStart"/>
-      <w:r>
-        <w:t>constaints</w:t>
-      </w:r>
-      <w:proofErr w:type="spellEnd"/>
-      <w:r>
-        <w:t xml:space="preserve"> extra,</w:t>
-      </w:r>
-    </w:p>
-    <w:p>
-      <w:pPr>
-        <w:pStyle w:val="ListParagraph"/>
-      </w:pPr>
-      <w:r>
-        <w:t>`columnName</w:t>
-      </w:r>
-      <w:r>
-        <w:t>2</w:t>
-      </w:r>
-      <w:proofErr w:type="gramStart"/>
-      <w:r>
-        <w:t>`  datatype</w:t>
-      </w:r>
-      <w:proofErr w:type="gramEnd"/>
-      <w:r>
-        <w:t xml:space="preserve"> </w:t>
-      </w:r>
-      <w:proofErr w:type="spellStart"/>
-      <w:r>
-        <w:t>constaints</w:t>
-      </w:r>
-      <w:proofErr w:type="spellEnd"/>
-      <w:r>
-        <w:t xml:space="preserve"> extra</w:t>
-      </w:r>
-    </w:p>
-    <w:p>
-      <w:pPr>
-        <w:pStyle w:val="ListParagraph"/>
-      </w:pPr>
-      <w:r>
-        <w:t>)</w:t>
-      </w:r>
-    </w:p>
-    <w:p>
-      <w:pPr>
-        <w:pStyle w:val="ListParagraph"/>
-        <w:numPr>
-          <w:ilvl w:val="0"/>
-          <w:numId w:val="1"/>
-        </w:numPr>
-      </w:pPr>
-      <w:r>
-        <w:t>DROP TABLE `</w:t>
-      </w:r>
-      <w:proofErr w:type="spellStart"/>
-      <w:r>
-        <w:t>tableName</w:t>
-      </w:r>
-      <w:proofErr w:type="spellEnd"/>
-      <w:r>
-        <w:t>`</w:t>
-      </w:r>
-    </w:p>
-    <w:p>
-      <w:pPr>
-        <w:pStyle w:val="ListParagraph"/>
-        <w:numPr>
-          <w:ilvl w:val="0"/>
-          <w:numId w:val="1"/>
-        </w:numPr>
-      </w:pPr>
-      <w:r>
-        <w:t>ALTER TABLE `</w:t>
-      </w:r>
-      <w:proofErr w:type="spellStart"/>
-      <w:r>
-        <w:t>tableName</w:t>
-      </w:r>
-      <w:proofErr w:type="spellEnd"/>
-      <w:r>
-        <w:t>` ADD `</w:t>
-      </w:r>
-      <w:proofErr w:type="spellStart"/>
-      <w:r>
-        <w:t>columnName</w:t>
-      </w:r>
-      <w:proofErr w:type="spellEnd"/>
-      <w:r>
-        <w:t xml:space="preserve">` datatype </w:t>
-      </w:r>
-      <w:proofErr w:type="spellStart"/>
-      <w:r>
-        <w:t>constaints</w:t>
-      </w:r>
-      <w:proofErr w:type="spellEnd"/>
-    </w:p>
-    <w:p>
-      <w:pPr>
-        <w:pStyle w:val="ListParagraph"/>
-        <w:numPr>
-          <w:ilvl w:val="0"/>
-          <w:numId w:val="1"/>
-        </w:numPr>
-      </w:pPr>
-      <w:r>
-        <w:t>ALTER TABLE `</w:t>
-      </w:r>
-      <w:proofErr w:type="spellStart"/>
-      <w:r>
-        <w:t>tableName</w:t>
-      </w:r>
-      <w:proofErr w:type="spellEnd"/>
-      <w:r>
-        <w:t>` DROP `</w:t>
-      </w:r>
-      <w:proofErr w:type="spellStart"/>
-      <w:r>
-        <w:t>columnName</w:t>
-      </w:r>
-      <w:proofErr w:type="spellEnd"/>
-      <w:r>
-        <w:t>`</w:t>
-      </w:r>
-    </w:p>
-    <w:p>
-      <w:pPr>
-        <w:pStyle w:val="ListParagraph"/>
-        <w:numPr>
-          <w:ilvl w:val="0"/>
-          <w:numId w:val="1"/>
-        </w:numPr>
-      </w:pPr>
-      <w:r>
-        <w:t>ALTER TABLE `</w:t>
-      </w:r>
-      <w:proofErr w:type="spellStart"/>
-      <w:r>
-        <w:t>tableName</w:t>
-      </w:r>
-      <w:proofErr w:type="spellEnd"/>
-      <w:r>
-        <w:t>` CHANGE `</w:t>
-      </w:r>
-      <w:proofErr w:type="spellStart"/>
-      <w:r>
-        <w:t>columnName</w:t>
-      </w:r>
-      <w:proofErr w:type="spellEnd"/>
-      <w:r>
-        <w:t>` `</w:t>
-      </w:r>
-      <w:proofErr w:type="spellStart"/>
-      <w:r>
-        <w:t>new_columnName</w:t>
-      </w:r>
-      <w:proofErr w:type="spellEnd"/>
-      <w:r>
-        <w:t>` datatype constraints</w:t>
-      </w:r>
-    </w:p>
-    <w:bookmarkEnd w:id="0"/>
-    <w:p>
-      <w:pPr>
-        <w:pStyle w:val="ListParagraph"/>
-        <w:numPr>
-          <w:ilvl w:val="0"/>
-          <w:numId w:val="1"/>
-        </w:numPr>
-      </w:pPr>
+      <w:bookmarkEnd w:id="0"/>
     </w:p>
     <w:sectPr>
       <w:pgSz w:w="12240" w:h="15840"/>

</xml_diff>